<commit_message>
docs: PDF versions of new translations
Signed-off-by: Dale Lane <dale.lane@uk.ibm.com>
</commit_message>
<xml_diff>
--- a/project-worksheets/msword/worksheet-journeytoschool-el.docx
+++ b/project-worksheets/msword/worksheet-journeytoschool-el.docx
@@ -1,6 +1,6 @@
 
 <file path=word/document.xml><?xml version="1.0" encoding="utf-8"?>
-<w:document xmlns:wpc="http://schemas.microsoft.com/office/word/2010/wordprocessingCanvas" xmlns:cx="http://schemas.microsoft.com/office/drawing/2014/chartex" xmlns:cx1="http://schemas.microsoft.com/office/drawing/2015/9/8/chartex" xmlns:cx2="http://schemas.microsoft.com/office/drawing/2015/10/21/chartex" xmlns:cx3="http://schemas.microsoft.com/office/drawing/2016/5/9/chartex" xmlns:cx4="http://schemas.microsoft.com/office/drawing/2016/5/10/chartex" xmlns:cx5="http://schemas.microsoft.com/office/drawing/2016/5/11/chartex" xmlns:cx6="http://schemas.microsoft.com/office/drawing/2016/5/12/chartex" xmlns:cx7="http://schemas.microsoft.com/office/drawing/2016/5/13/chartex" xmlns:cx8="http://schemas.microsoft.com/office/drawing/2016/5/14/chartex" xmlns:mc="http://schemas.openxmlformats.org/markup-compatibility/2006" xmlns:aink="http://schemas.microsoft.com/office/drawing/2016/ink" xmlns:am3d="http://schemas.microsoft.com/office/drawing/2017/model3d" xmlns:o="urn:schemas-microsoft-com:office:office" xmlns:r="http://schemas.openxmlformats.org/officeDocument/2006/relationships" xmlns:m="http://schemas.openxmlformats.org/officeDocument/2006/math" xmlns:v="urn:schemas-microsoft-com:vml" xmlns:wp14="http://schemas.microsoft.com/office/word/2010/wordprocessingDrawing" xmlns:wp="http://schemas.openxmlformats.org/drawingml/2006/wordprocessingDrawing" xmlns:w10="urn:schemas-microsoft-com:office:word" xmlns:w="http://schemas.openxmlformats.org/wordprocessingml/2006/main" xmlns:w14="http://schemas.microsoft.com/office/word/2010/wordml" xmlns:w15="http://schemas.microsoft.com/office/word/2012/wordml" xmlns:w16cex="http://schemas.microsoft.com/office/word/2018/wordml/cex" xmlns:w16cid="http://schemas.microsoft.com/office/word/2016/wordml/cid" xmlns:w16="http://schemas.microsoft.com/office/word/2018/wordml" xmlns:w16sdtdh="http://schemas.microsoft.com/office/word/2020/wordml/sdtdatahash" xmlns:w16se="http://schemas.microsoft.com/office/word/2015/wordml/symex" xmlns:wpg="http://schemas.microsoft.com/office/word/2010/wordprocessingGroup" xmlns:wpi="http://schemas.microsoft.com/office/word/2010/wordprocessingInk" xmlns:wne="http://schemas.microsoft.com/office/word/2006/wordml" xmlns:wps="http://schemas.microsoft.com/office/word/2010/wordprocessingShape" mc:Ignorable="w14 w15 w16se w16cid w16 w16cex w16sdtdh wp14">
+<w:document xmlns:wpc="http://schemas.microsoft.com/office/word/2010/wordprocessingCanvas" xmlns:cx="http://schemas.microsoft.com/office/drawing/2014/chartex" xmlns:cx1="http://schemas.microsoft.com/office/drawing/2015/9/8/chartex" xmlns:cx2="http://schemas.microsoft.com/office/drawing/2015/10/21/chartex" xmlns:cx3="http://schemas.microsoft.com/office/drawing/2016/5/9/chartex" xmlns:cx4="http://schemas.microsoft.com/office/drawing/2016/5/10/chartex" xmlns:cx5="http://schemas.microsoft.com/office/drawing/2016/5/11/chartex" xmlns:cx6="http://schemas.microsoft.com/office/drawing/2016/5/12/chartex" xmlns:cx7="http://schemas.microsoft.com/office/drawing/2016/5/13/chartex" xmlns:cx8="http://schemas.microsoft.com/office/drawing/2016/5/14/chartex" xmlns:mc="http://schemas.openxmlformats.org/markup-compatibility/2006" xmlns:aink="http://schemas.microsoft.com/office/drawing/2016/ink" xmlns:am3d="http://schemas.microsoft.com/office/drawing/2017/model3d" xmlns:o="urn:schemas-microsoft-com:office:office" xmlns:r="http://schemas.openxmlformats.org/officeDocument/2006/relationships" xmlns:m="http://schemas.openxmlformats.org/officeDocument/2006/math" xmlns:v="urn:schemas-microsoft-com:vml" xmlns:wp14="http://schemas.microsoft.com/office/word/2010/wordprocessingDrawing" xmlns:wp="http://schemas.openxmlformats.org/drawingml/2006/wordprocessingDrawing" xmlns:w10="urn:schemas-microsoft-com:office:word" xmlns:w="http://schemas.openxmlformats.org/wordprocessingml/2006/main" xmlns:w14="http://schemas.microsoft.com/office/word/2010/wordml" xmlns:w15="http://schemas.microsoft.com/office/word/2012/wordml" xmlns:w16cex="http://schemas.microsoft.com/office/word/2018/wordml/cex" xmlns:w16cid="http://schemas.microsoft.com/office/word/2016/wordml/cid" xmlns:w16="http://schemas.microsoft.com/office/word/2018/wordml" xmlns:w16se="http://schemas.microsoft.com/office/word/2015/wordml/symex" xmlns:wpg="http://schemas.microsoft.com/office/word/2010/wordprocessingGroup" xmlns:wpi="http://schemas.microsoft.com/office/word/2010/wordprocessingInk" xmlns:wne="http://schemas.microsoft.com/office/word/2006/wordml" xmlns:wps="http://schemas.microsoft.com/office/word/2010/wordprocessingShape" mc:Ignorable="w14 w15 w16se w16cid w16 w16cex wp14">
   <w:body>
     <w:p>
       <w:pPr>
@@ -229,7 +229,7 @@
               </wp:anchor>
             </w:drawing>
           </mc:Choice>
-          <mc:Fallback>
+          <mc:Fallback xmlns:w16sdtdh="http://schemas.microsoft.com/office/word/2020/wordml/sdtdatahash">
             <w:pict>
               <v:group w14:anchorId="0105B7D9" id="Group 3" o:spid="_x0000_s1026" style="position:absolute;margin-left:0;margin-top:-4.55pt;width:70.85pt;height:70.85pt;z-index:251672576;mso-width-relative:margin;mso-height-relative:margin" coordsize="9969,9969" o:gfxdata="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">
                 <v:group id="Group 4" o:spid="_x0000_s1027" style="position:absolute;left:1745;top:1814;width:6550;height:6516" coordsize="6550,6515" o:gfxdata="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">
@@ -939,41 +939,6 @@
     <w:p>
       <w:pPr>
         <w:rPr>
-          <w:lang w:val="el-GR"/>
-        </w:rPr>
-      </w:pPr>
-    </w:p>
-    <w:p>
-      <w:pPr>
-        <w:rPr>
-          <w:lang w:val="el-GR"/>
-        </w:rPr>
-      </w:pPr>
-    </w:p>
-    <w:p>
-      <w:pPr>
-        <w:rPr>
-          <w:lang w:val="el-GR"/>
-        </w:rPr>
-      </w:pPr>
-    </w:p>
-    <w:p>
-      <w:pPr>
-        <w:rPr>
-          <w:lang w:val="el-GR"/>
-        </w:rPr>
-      </w:pPr>
-    </w:p>
-    <w:p>
-      <w:pPr>
-        <w:rPr>
-          <w:lang w:val="el-GR"/>
-        </w:rPr>
-      </w:pPr>
-    </w:p>
-    <w:p>
-      <w:pPr>
-        <w:rPr>
           <w:sz w:val="6"/>
         </w:rPr>
       </w:pPr>
@@ -982,7 +947,6 @@
           <w:noProof/>
           <w:lang w:eastAsia="en-GB"/>
         </w:rPr>
-        <w:lastRenderedPageBreak/>
         <w:drawing>
           <wp:inline distT="0" distB="0" distL="0" distR="0" wp14:anchorId="15E23E07" wp14:editId="5238EF6F">
             <wp:extent cx="6572250" cy="3632835"/>
@@ -3310,6 +3274,7 @@
           </w:rPr>
           <w:t>://</w:t>
         </w:r>
+        <w:proofErr w:type="spellStart"/>
         <w:r>
           <w:rPr>
             <w:rStyle w:val="Hyperlink"/>
@@ -3317,6 +3282,7 @@
           </w:rPr>
           <w:t>machinelearningforkids</w:t>
         </w:r>
+        <w:proofErr w:type="spellEnd"/>
         <w:r>
           <w:rPr>
             <w:rStyle w:val="Hyperlink"/>
@@ -3340,6 +3306,7 @@
           </w:rPr>
           <w:t>.</w:t>
         </w:r>
+        <w:proofErr w:type="spellStart"/>
         <w:r>
           <w:rPr>
             <w:rStyle w:val="Hyperlink"/>
@@ -3347,6 +3314,7 @@
           </w:rPr>
           <w:t>uk</w:t>
         </w:r>
+        <w:proofErr w:type="spellEnd"/>
         <w:r>
           <w:rPr>
             <w:rStyle w:val="Hyperlink"/>
@@ -7760,7 +7728,7 @@
               </wp:anchor>
             </w:drawing>
           </mc:Choice>
-          <mc:Fallback>
+          <mc:Fallback xmlns:w16sdtdh="http://schemas.microsoft.com/office/word/2020/wordml/sdtdatahash">
             <w:pict>
               <v:line w14:anchorId="0CC4A464" id="Straight Connector 51" o:spid="_x0000_s1026" style="position:absolute;flip:y;z-index:251668480;visibility:visible;mso-wrap-style:square;mso-width-percent:0;mso-height-percent:0;mso-wrap-distance-left:9pt;mso-wrap-distance-top:0;mso-wrap-distance-right:9pt;mso-wrap-distance-bottom:0;mso-position-horizontal:center;mso-position-horizontal-relative:page;mso-position-vertical:absolute;mso-position-vertical-relative:text;mso-width-percent:0;mso-height-percent:0;mso-width-relative:margin;mso-height-relative:margin" from="0,185.45pt" to="267.8pt,250.8pt" o:gfxdata="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" strokecolor="#4472c4 [3204]" strokeweight="7pt">
                 <v:stroke startarrow="block" joinstyle="miter"/>
@@ -14901,7 +14869,27 @@
                 <w:szCs w:val="32"/>
                 <w:lang w:val="el-GR"/>
               </w:rPr>
-              <w:t>Τρόπος μετάβα-σης στο σχολείο</w:t>
+              <w:t xml:space="preserve">Τρόπος </w:t>
+            </w:r>
+            <w:proofErr w:type="spellStart"/>
+            <w:r>
+              <w:rPr>
+                <w:b/>
+                <w:sz w:val="20"/>
+                <w:szCs w:val="32"/>
+                <w:lang w:val="el-GR"/>
+              </w:rPr>
+              <w:t>μετάβα-σης</w:t>
+            </w:r>
+            <w:proofErr w:type="spellEnd"/>
+            <w:r>
+              <w:rPr>
+                <w:b/>
+                <w:sz w:val="20"/>
+                <w:szCs w:val="32"/>
+                <w:lang w:val="el-GR"/>
+              </w:rPr>
+              <w:t xml:space="preserve"> στο σχολείο</w:t>
             </w:r>
           </w:p>
           <w:p>
@@ -21928,7 +21916,7 @@
 </file>
 
 <file path=word/endnotes.xml><?xml version="1.0" encoding="utf-8"?>
-<w:endnotes xmlns:wpc="http://schemas.microsoft.com/office/word/2010/wordprocessingCanvas" xmlns:cx="http://schemas.microsoft.com/office/drawing/2014/chartex" xmlns:cx1="http://schemas.microsoft.com/office/drawing/2015/9/8/chartex" xmlns:cx2="http://schemas.microsoft.com/office/drawing/2015/10/21/chartex" xmlns:cx3="http://schemas.microsoft.com/office/drawing/2016/5/9/chartex" xmlns:cx4="http://schemas.microsoft.com/office/drawing/2016/5/10/chartex" xmlns:cx5="http://schemas.microsoft.com/office/drawing/2016/5/11/chartex" xmlns:cx6="http://schemas.microsoft.com/office/drawing/2016/5/12/chartex" xmlns:cx7="http://schemas.microsoft.com/office/drawing/2016/5/13/chartex" xmlns:cx8="http://schemas.microsoft.com/office/drawing/2016/5/14/chartex" xmlns:mc="http://schemas.openxmlformats.org/markup-compatibility/2006" xmlns:aink="http://schemas.microsoft.com/office/drawing/2016/ink" xmlns:am3d="http://schemas.microsoft.com/office/drawing/2017/model3d" xmlns:o="urn:schemas-microsoft-com:office:office" xmlns:r="http://schemas.openxmlformats.org/officeDocument/2006/relationships" xmlns:m="http://schemas.openxmlformats.org/officeDocument/2006/math" xmlns:v="urn:schemas-microsoft-com:vml" xmlns:wp14="http://schemas.microsoft.com/office/word/2010/wordprocessingDrawing" xmlns:wp="http://schemas.openxmlformats.org/drawingml/2006/wordprocessingDrawing" xmlns:w10="urn:schemas-microsoft-com:office:word" xmlns:w="http://schemas.openxmlformats.org/wordprocessingml/2006/main" xmlns:w14="http://schemas.microsoft.com/office/word/2010/wordml" xmlns:w15="http://schemas.microsoft.com/office/word/2012/wordml" xmlns:w16cex="http://schemas.microsoft.com/office/word/2018/wordml/cex" xmlns:w16cid="http://schemas.microsoft.com/office/word/2016/wordml/cid" xmlns:w16="http://schemas.microsoft.com/office/word/2018/wordml" xmlns:w16sdtdh="http://schemas.microsoft.com/office/word/2020/wordml/sdtdatahash" xmlns:w16se="http://schemas.microsoft.com/office/word/2015/wordml/symex" xmlns:wpg="http://schemas.microsoft.com/office/word/2010/wordprocessingGroup" xmlns:wpi="http://schemas.microsoft.com/office/word/2010/wordprocessingInk" xmlns:wne="http://schemas.microsoft.com/office/word/2006/wordml" xmlns:wps="http://schemas.microsoft.com/office/word/2010/wordprocessingShape" mc:Ignorable="w14 w15 w16se w16cid w16 w16cex w16sdtdh wp14">
+<w:endnotes xmlns:wpc="http://schemas.microsoft.com/office/word/2010/wordprocessingCanvas" xmlns:cx="http://schemas.microsoft.com/office/drawing/2014/chartex" xmlns:cx1="http://schemas.microsoft.com/office/drawing/2015/9/8/chartex" xmlns:cx2="http://schemas.microsoft.com/office/drawing/2015/10/21/chartex" xmlns:cx3="http://schemas.microsoft.com/office/drawing/2016/5/9/chartex" xmlns:cx4="http://schemas.microsoft.com/office/drawing/2016/5/10/chartex" xmlns:cx5="http://schemas.microsoft.com/office/drawing/2016/5/11/chartex" xmlns:cx6="http://schemas.microsoft.com/office/drawing/2016/5/12/chartex" xmlns:cx7="http://schemas.microsoft.com/office/drawing/2016/5/13/chartex" xmlns:cx8="http://schemas.microsoft.com/office/drawing/2016/5/14/chartex" xmlns:mc="http://schemas.openxmlformats.org/markup-compatibility/2006" xmlns:aink="http://schemas.microsoft.com/office/drawing/2016/ink" xmlns:am3d="http://schemas.microsoft.com/office/drawing/2017/model3d" xmlns:o="urn:schemas-microsoft-com:office:office" xmlns:r="http://schemas.openxmlformats.org/officeDocument/2006/relationships" xmlns:m="http://schemas.openxmlformats.org/officeDocument/2006/math" xmlns:v="urn:schemas-microsoft-com:vml" xmlns:wp14="http://schemas.microsoft.com/office/word/2010/wordprocessingDrawing" xmlns:wp="http://schemas.openxmlformats.org/drawingml/2006/wordprocessingDrawing" xmlns:w10="urn:schemas-microsoft-com:office:word" xmlns:w="http://schemas.openxmlformats.org/wordprocessingml/2006/main" xmlns:w14="http://schemas.microsoft.com/office/word/2010/wordml" xmlns:w15="http://schemas.microsoft.com/office/word/2012/wordml" xmlns:w16cex="http://schemas.microsoft.com/office/word/2018/wordml/cex" xmlns:w16cid="http://schemas.microsoft.com/office/word/2016/wordml/cid" xmlns:w16="http://schemas.microsoft.com/office/word/2018/wordml" xmlns:w16se="http://schemas.microsoft.com/office/word/2015/wordml/symex" xmlns:wpg="http://schemas.microsoft.com/office/word/2010/wordprocessingGroup" xmlns:wpi="http://schemas.microsoft.com/office/word/2010/wordprocessingInk" xmlns:wne="http://schemas.microsoft.com/office/word/2006/wordml" xmlns:wps="http://schemas.microsoft.com/office/word/2010/wordprocessingShape" mc:Ignorable="w14 w15 w16se w16cid w16 w16cex wp14">
   <w:endnote w:type="separator" w:id="-1">
     <w:p>
       <w:r>
@@ -21947,7 +21935,7 @@
 </file>
 
 <file path=word/footer1.xml><?xml version="1.0" encoding="utf-8"?>
-<w:ftr xmlns:wpc="http://schemas.microsoft.com/office/word/2010/wordprocessingCanvas" xmlns:cx="http://schemas.microsoft.com/office/drawing/2014/chartex" xmlns:cx1="http://schemas.microsoft.com/office/drawing/2015/9/8/chartex" xmlns:cx2="http://schemas.microsoft.com/office/drawing/2015/10/21/chartex" xmlns:cx3="http://schemas.microsoft.com/office/drawing/2016/5/9/chartex" xmlns:cx4="http://schemas.microsoft.com/office/drawing/2016/5/10/chartex" xmlns:cx5="http://schemas.microsoft.com/office/drawing/2016/5/11/chartex" xmlns:cx6="http://schemas.microsoft.com/office/drawing/2016/5/12/chartex" xmlns:cx7="http://schemas.microsoft.com/office/drawing/2016/5/13/chartex" xmlns:cx8="http://schemas.microsoft.com/office/drawing/2016/5/14/chartex" xmlns:mc="http://schemas.openxmlformats.org/markup-compatibility/2006" xmlns:aink="http://schemas.microsoft.com/office/drawing/2016/ink" xmlns:am3d="http://schemas.microsoft.com/office/drawing/2017/model3d" xmlns:o="urn:schemas-microsoft-com:office:office" xmlns:r="http://schemas.openxmlformats.org/officeDocument/2006/relationships" xmlns:m="http://schemas.openxmlformats.org/officeDocument/2006/math" xmlns:v="urn:schemas-microsoft-com:vml" xmlns:wp14="http://schemas.microsoft.com/office/word/2010/wordprocessingDrawing" xmlns:wp="http://schemas.openxmlformats.org/drawingml/2006/wordprocessingDrawing" xmlns:w10="urn:schemas-microsoft-com:office:word" xmlns:w="http://schemas.openxmlformats.org/wordprocessingml/2006/main" xmlns:w14="http://schemas.microsoft.com/office/word/2010/wordml" xmlns:w15="http://schemas.microsoft.com/office/word/2012/wordml" xmlns:w16cex="http://schemas.microsoft.com/office/word/2018/wordml/cex" xmlns:w16cid="http://schemas.microsoft.com/office/word/2016/wordml/cid" xmlns:w16="http://schemas.microsoft.com/office/word/2018/wordml" xmlns:w16sdtdh="http://schemas.microsoft.com/office/word/2020/wordml/sdtdatahash" xmlns:w16se="http://schemas.microsoft.com/office/word/2015/wordml/symex" xmlns:wpg="http://schemas.microsoft.com/office/word/2010/wordprocessingGroup" xmlns:wpi="http://schemas.microsoft.com/office/word/2010/wordprocessingInk" xmlns:wne="http://schemas.microsoft.com/office/word/2006/wordml" xmlns:wps="http://schemas.microsoft.com/office/word/2010/wordprocessingShape" mc:Ignorable="w14 w15 w16se w16cid w16 w16cex w16sdtdh wp14">
+<w:ftr xmlns:wpc="http://schemas.microsoft.com/office/word/2010/wordprocessingCanvas" xmlns:cx="http://schemas.microsoft.com/office/drawing/2014/chartex" xmlns:cx1="http://schemas.microsoft.com/office/drawing/2015/9/8/chartex" xmlns:cx2="http://schemas.microsoft.com/office/drawing/2015/10/21/chartex" xmlns:cx3="http://schemas.microsoft.com/office/drawing/2016/5/9/chartex" xmlns:cx4="http://schemas.microsoft.com/office/drawing/2016/5/10/chartex" xmlns:cx5="http://schemas.microsoft.com/office/drawing/2016/5/11/chartex" xmlns:cx6="http://schemas.microsoft.com/office/drawing/2016/5/12/chartex" xmlns:cx7="http://schemas.microsoft.com/office/drawing/2016/5/13/chartex" xmlns:cx8="http://schemas.microsoft.com/office/drawing/2016/5/14/chartex" xmlns:mc="http://schemas.openxmlformats.org/markup-compatibility/2006" xmlns:aink="http://schemas.microsoft.com/office/drawing/2016/ink" xmlns:am3d="http://schemas.microsoft.com/office/drawing/2017/model3d" xmlns:o="urn:schemas-microsoft-com:office:office" xmlns:r="http://schemas.openxmlformats.org/officeDocument/2006/relationships" xmlns:m="http://schemas.openxmlformats.org/officeDocument/2006/math" xmlns:v="urn:schemas-microsoft-com:vml" xmlns:wp14="http://schemas.microsoft.com/office/word/2010/wordprocessingDrawing" xmlns:wp="http://schemas.openxmlformats.org/drawingml/2006/wordprocessingDrawing" xmlns:w10="urn:schemas-microsoft-com:office:word" xmlns:w="http://schemas.openxmlformats.org/wordprocessingml/2006/main" xmlns:w14="http://schemas.microsoft.com/office/word/2010/wordml" xmlns:w15="http://schemas.microsoft.com/office/word/2012/wordml" xmlns:w16cex="http://schemas.microsoft.com/office/word/2018/wordml/cex" xmlns:w16cid="http://schemas.microsoft.com/office/word/2016/wordml/cid" xmlns:w16="http://schemas.microsoft.com/office/word/2018/wordml" xmlns:w16se="http://schemas.microsoft.com/office/word/2015/wordml/symex" xmlns:wpg="http://schemas.microsoft.com/office/word/2010/wordprocessingGroup" xmlns:wpi="http://schemas.microsoft.com/office/word/2010/wordprocessingInk" xmlns:wne="http://schemas.microsoft.com/office/word/2006/wordml" xmlns:wps="http://schemas.microsoft.com/office/word/2010/wordprocessingShape" mc:Ignorable="w14 w15 w16se w16cid w16 w16cex wp14">
   <w:p>
     <w:pPr>
       <w:pStyle w:val="Footer"/>
@@ -22066,7 +22054,7 @@
         <w:rFonts w:ascii="Times New Roman" w:hAnsi="Times New Roman" w:cs="Times New Roman"/>
         <w:noProof/>
       </w:rPr>
-      <w:t>6 June 2021</w:t>
+      <w:t>4 July 2021</w:t>
     </w:r>
     <w:r>
       <w:rPr>
@@ -22079,7 +22067,7 @@
 </file>
 
 <file path=word/footnotes.xml><?xml version="1.0" encoding="utf-8"?>
-<w:footnotes xmlns:wpc="http://schemas.microsoft.com/office/word/2010/wordprocessingCanvas" xmlns:cx="http://schemas.microsoft.com/office/drawing/2014/chartex" xmlns:cx1="http://schemas.microsoft.com/office/drawing/2015/9/8/chartex" xmlns:cx2="http://schemas.microsoft.com/office/drawing/2015/10/21/chartex" xmlns:cx3="http://schemas.microsoft.com/office/drawing/2016/5/9/chartex" xmlns:cx4="http://schemas.microsoft.com/office/drawing/2016/5/10/chartex" xmlns:cx5="http://schemas.microsoft.com/office/drawing/2016/5/11/chartex" xmlns:cx6="http://schemas.microsoft.com/office/drawing/2016/5/12/chartex" xmlns:cx7="http://schemas.microsoft.com/office/drawing/2016/5/13/chartex" xmlns:cx8="http://schemas.microsoft.com/office/drawing/2016/5/14/chartex" xmlns:mc="http://schemas.openxmlformats.org/markup-compatibility/2006" xmlns:aink="http://schemas.microsoft.com/office/drawing/2016/ink" xmlns:am3d="http://schemas.microsoft.com/office/drawing/2017/model3d" xmlns:o="urn:schemas-microsoft-com:office:office" xmlns:r="http://schemas.openxmlformats.org/officeDocument/2006/relationships" xmlns:m="http://schemas.openxmlformats.org/officeDocument/2006/math" xmlns:v="urn:schemas-microsoft-com:vml" xmlns:wp14="http://schemas.microsoft.com/office/word/2010/wordprocessingDrawing" xmlns:wp="http://schemas.openxmlformats.org/drawingml/2006/wordprocessingDrawing" xmlns:w10="urn:schemas-microsoft-com:office:word" xmlns:w="http://schemas.openxmlformats.org/wordprocessingml/2006/main" xmlns:w14="http://schemas.microsoft.com/office/word/2010/wordml" xmlns:w15="http://schemas.microsoft.com/office/word/2012/wordml" xmlns:w16cex="http://schemas.microsoft.com/office/word/2018/wordml/cex" xmlns:w16cid="http://schemas.microsoft.com/office/word/2016/wordml/cid" xmlns:w16="http://schemas.microsoft.com/office/word/2018/wordml" xmlns:w16sdtdh="http://schemas.microsoft.com/office/word/2020/wordml/sdtdatahash" xmlns:w16se="http://schemas.microsoft.com/office/word/2015/wordml/symex" xmlns:wpg="http://schemas.microsoft.com/office/word/2010/wordprocessingGroup" xmlns:wpi="http://schemas.microsoft.com/office/word/2010/wordprocessingInk" xmlns:wne="http://schemas.microsoft.com/office/word/2006/wordml" xmlns:wps="http://schemas.microsoft.com/office/word/2010/wordprocessingShape" mc:Ignorable="w14 w15 w16se w16cid w16 w16cex w16sdtdh wp14">
+<w:footnotes xmlns:wpc="http://schemas.microsoft.com/office/word/2010/wordprocessingCanvas" xmlns:cx="http://schemas.microsoft.com/office/drawing/2014/chartex" xmlns:cx1="http://schemas.microsoft.com/office/drawing/2015/9/8/chartex" xmlns:cx2="http://schemas.microsoft.com/office/drawing/2015/10/21/chartex" xmlns:cx3="http://schemas.microsoft.com/office/drawing/2016/5/9/chartex" xmlns:cx4="http://schemas.microsoft.com/office/drawing/2016/5/10/chartex" xmlns:cx5="http://schemas.microsoft.com/office/drawing/2016/5/11/chartex" xmlns:cx6="http://schemas.microsoft.com/office/drawing/2016/5/12/chartex" xmlns:cx7="http://schemas.microsoft.com/office/drawing/2016/5/13/chartex" xmlns:cx8="http://schemas.microsoft.com/office/drawing/2016/5/14/chartex" xmlns:mc="http://schemas.openxmlformats.org/markup-compatibility/2006" xmlns:aink="http://schemas.microsoft.com/office/drawing/2016/ink" xmlns:am3d="http://schemas.microsoft.com/office/drawing/2017/model3d" xmlns:o="urn:schemas-microsoft-com:office:office" xmlns:r="http://schemas.openxmlformats.org/officeDocument/2006/relationships" xmlns:m="http://schemas.openxmlformats.org/officeDocument/2006/math" xmlns:v="urn:schemas-microsoft-com:vml" xmlns:wp14="http://schemas.microsoft.com/office/word/2010/wordprocessingDrawing" xmlns:wp="http://schemas.openxmlformats.org/drawingml/2006/wordprocessingDrawing" xmlns:w10="urn:schemas-microsoft-com:office:word" xmlns:w="http://schemas.openxmlformats.org/wordprocessingml/2006/main" xmlns:w14="http://schemas.microsoft.com/office/word/2010/wordml" xmlns:w15="http://schemas.microsoft.com/office/word/2012/wordml" xmlns:w16cex="http://schemas.microsoft.com/office/word/2018/wordml/cex" xmlns:w16cid="http://schemas.microsoft.com/office/word/2016/wordml/cid" xmlns:w16="http://schemas.microsoft.com/office/word/2018/wordml" xmlns:w16se="http://schemas.microsoft.com/office/word/2015/wordml/symex" xmlns:wpg="http://schemas.microsoft.com/office/word/2010/wordprocessingGroup" xmlns:wpi="http://schemas.microsoft.com/office/word/2010/wordprocessingInk" xmlns:wne="http://schemas.microsoft.com/office/word/2006/wordml" xmlns:wps="http://schemas.microsoft.com/office/word/2010/wordprocessingShape" mc:Ignorable="w14 w15 w16se w16cid w16 w16cex wp14">
   <w:footnote w:type="separator" w:id="-1">
     <w:p>
       <w:r>
@@ -22098,7 +22086,7 @@
 </file>
 
 <file path=word/numbering.xml><?xml version="1.0" encoding="utf-8"?>
-<w:numbering xmlns:wpc="http://schemas.microsoft.com/office/word/2010/wordprocessingCanvas" xmlns:cx="http://schemas.microsoft.com/office/drawing/2014/chartex" xmlns:cx1="http://schemas.microsoft.com/office/drawing/2015/9/8/chartex" xmlns:cx2="http://schemas.microsoft.com/office/drawing/2015/10/21/chartex" xmlns:cx3="http://schemas.microsoft.com/office/drawing/2016/5/9/chartex" xmlns:cx4="http://schemas.microsoft.com/office/drawing/2016/5/10/chartex" xmlns:cx5="http://schemas.microsoft.com/office/drawing/2016/5/11/chartex" xmlns:cx6="http://schemas.microsoft.com/office/drawing/2016/5/12/chartex" xmlns:cx7="http://schemas.microsoft.com/office/drawing/2016/5/13/chartex" xmlns:cx8="http://schemas.microsoft.com/office/drawing/2016/5/14/chartex" xmlns:mc="http://schemas.openxmlformats.org/markup-compatibility/2006" xmlns:aink="http://schemas.microsoft.com/office/drawing/2016/ink" xmlns:am3d="http://schemas.microsoft.com/office/drawing/2017/model3d" xmlns:o="urn:schemas-microsoft-com:office:office" xmlns:r="http://schemas.openxmlformats.org/officeDocument/2006/relationships" xmlns:m="http://schemas.openxmlformats.org/officeDocument/2006/math" xmlns:v="urn:schemas-microsoft-com:vml" xmlns:wp14="http://schemas.microsoft.com/office/word/2010/wordprocessingDrawing" xmlns:wp="http://schemas.openxmlformats.org/drawingml/2006/wordprocessingDrawing" xmlns:w10="urn:schemas-microsoft-com:office:word" xmlns:w="http://schemas.openxmlformats.org/wordprocessingml/2006/main" xmlns:w14="http://schemas.microsoft.com/office/word/2010/wordml" xmlns:w15="http://schemas.microsoft.com/office/word/2012/wordml" xmlns:w16cex="http://schemas.microsoft.com/office/word/2018/wordml/cex" xmlns:w16cid="http://schemas.microsoft.com/office/word/2016/wordml/cid" xmlns:w16="http://schemas.microsoft.com/office/word/2018/wordml" xmlns:w16sdtdh="http://schemas.microsoft.com/office/word/2020/wordml/sdtdatahash" xmlns:w16se="http://schemas.microsoft.com/office/word/2015/wordml/symex" xmlns:wpg="http://schemas.microsoft.com/office/word/2010/wordprocessingGroup" xmlns:wpi="http://schemas.microsoft.com/office/word/2010/wordprocessingInk" xmlns:wne="http://schemas.microsoft.com/office/word/2006/wordml" xmlns:wps="http://schemas.microsoft.com/office/word/2010/wordprocessingShape" mc:Ignorable="w14 w15 w16se w16cid w16 w16cex w16sdtdh wp14">
+<w:numbering xmlns:wpc="http://schemas.microsoft.com/office/word/2010/wordprocessingCanvas" xmlns:cx="http://schemas.microsoft.com/office/drawing/2014/chartex" xmlns:cx1="http://schemas.microsoft.com/office/drawing/2015/9/8/chartex" xmlns:cx2="http://schemas.microsoft.com/office/drawing/2015/10/21/chartex" xmlns:cx3="http://schemas.microsoft.com/office/drawing/2016/5/9/chartex" xmlns:cx4="http://schemas.microsoft.com/office/drawing/2016/5/10/chartex" xmlns:cx5="http://schemas.microsoft.com/office/drawing/2016/5/11/chartex" xmlns:cx6="http://schemas.microsoft.com/office/drawing/2016/5/12/chartex" xmlns:cx7="http://schemas.microsoft.com/office/drawing/2016/5/13/chartex" xmlns:cx8="http://schemas.microsoft.com/office/drawing/2016/5/14/chartex" xmlns:mc="http://schemas.openxmlformats.org/markup-compatibility/2006" xmlns:aink="http://schemas.microsoft.com/office/drawing/2016/ink" xmlns:am3d="http://schemas.microsoft.com/office/drawing/2017/model3d" xmlns:o="urn:schemas-microsoft-com:office:office" xmlns:r="http://schemas.openxmlformats.org/officeDocument/2006/relationships" xmlns:m="http://schemas.openxmlformats.org/officeDocument/2006/math" xmlns:v="urn:schemas-microsoft-com:vml" xmlns:wp14="http://schemas.microsoft.com/office/word/2010/wordprocessingDrawing" xmlns:wp="http://schemas.openxmlformats.org/drawingml/2006/wordprocessingDrawing" xmlns:w10="urn:schemas-microsoft-com:office:word" xmlns:w="http://schemas.openxmlformats.org/wordprocessingml/2006/main" xmlns:w14="http://schemas.microsoft.com/office/word/2010/wordml" xmlns:w15="http://schemas.microsoft.com/office/word/2012/wordml" xmlns:w16cex="http://schemas.microsoft.com/office/word/2018/wordml/cex" xmlns:w16cid="http://schemas.microsoft.com/office/word/2016/wordml/cid" xmlns:w16="http://schemas.microsoft.com/office/word/2018/wordml" xmlns:w16se="http://schemas.microsoft.com/office/word/2015/wordml/symex" xmlns:wpg="http://schemas.microsoft.com/office/word/2010/wordprocessingGroup" xmlns:wpi="http://schemas.microsoft.com/office/word/2010/wordprocessingInk" xmlns:wne="http://schemas.microsoft.com/office/word/2006/wordml" xmlns:wps="http://schemas.microsoft.com/office/word/2010/wordprocessingShape" mc:Ignorable="w14 w15 w16se w16cid w16 w16cex wp14">
   <w:abstractNum w:abstractNumId="0" w15:restartNumberingAfterBreak="0">
     <w:nsid w:val="73613390"/>
     <w:multiLevelType w:val="hybridMultilevel"/>
@@ -22199,7 +22187,7 @@
 </file>
 
 <file path=word/styles.xml><?xml version="1.0" encoding="utf-8"?>
-<w:styles xmlns:mc="http://schemas.openxmlformats.org/markup-compatibility/2006" xmlns:r="http://schemas.openxmlformats.org/officeDocument/2006/relationships" xmlns:w="http://schemas.openxmlformats.org/wordprocessingml/2006/main" xmlns:w14="http://schemas.microsoft.com/office/word/2010/wordml" xmlns:w15="http://schemas.microsoft.com/office/word/2012/wordml" xmlns:w16cex="http://schemas.microsoft.com/office/word/2018/wordml/cex" xmlns:w16cid="http://schemas.microsoft.com/office/word/2016/wordml/cid" xmlns:w16="http://schemas.microsoft.com/office/word/2018/wordml" xmlns:w16sdtdh="http://schemas.microsoft.com/office/word/2020/wordml/sdtdatahash" xmlns:w16se="http://schemas.microsoft.com/office/word/2015/wordml/symex" mc:Ignorable="w14 w15 w16se w16cid w16 w16cex w16sdtdh">
+<w:styles xmlns:mc="http://schemas.openxmlformats.org/markup-compatibility/2006" xmlns:r="http://schemas.openxmlformats.org/officeDocument/2006/relationships" xmlns:w="http://schemas.openxmlformats.org/wordprocessingml/2006/main" xmlns:w14="http://schemas.microsoft.com/office/word/2010/wordml" xmlns:w15="http://schemas.microsoft.com/office/word/2012/wordml" xmlns:w16cex="http://schemas.microsoft.com/office/word/2018/wordml/cex" xmlns:w16cid="http://schemas.microsoft.com/office/word/2016/wordml/cid" xmlns:w16="http://schemas.microsoft.com/office/word/2018/wordml" xmlns:w16se="http://schemas.microsoft.com/office/word/2015/wordml/symex" mc:Ignorable="w14 w15 w16se w16cid w16 w16cex">
   <w:docDefaults>
     <w:rPrDefault>
       <w:rPr>

</xml_diff>

<commit_message>
chore: pdf versions of translated worksheets
from https://github.com/IBM/taxinomitis-docs/pull/24

Signed-off-by: Dale Lane <dale.lane@uk.ibm.com>
</commit_message>
<xml_diff>
--- a/project-worksheets/msword/worksheet-journeytoschool-el.docx
+++ b/project-worksheets/msword/worksheet-journeytoschool-el.docx
@@ -946,34 +946,6 @@
     <w:p>
       <w:pPr>
         <w:rPr>
-          <w:lang w:val="el-GR"/>
-        </w:rPr>
-      </w:pPr>
-    </w:p>
-    <w:p>
-      <w:pPr>
-        <w:rPr>
-          <w:lang w:val="el-GR"/>
-        </w:rPr>
-      </w:pPr>
-    </w:p>
-    <w:p>
-      <w:pPr>
-        <w:rPr>
-          <w:lang w:val="el-GR"/>
-        </w:rPr>
-      </w:pPr>
-    </w:p>
-    <w:p>
-      <w:pPr>
-        <w:rPr>
-          <w:lang w:val="el-GR"/>
-        </w:rPr>
-      </w:pPr>
-    </w:p>
-    <w:p>
-      <w:pPr>
-        <w:rPr>
           <w:sz w:val="6"/>
         </w:rPr>
       </w:pPr>
@@ -982,7 +954,6 @@
           <w:noProof/>
           <w:lang w:eastAsia="en-GB"/>
         </w:rPr>
-        <w:lastRenderedPageBreak/>
         <w:drawing>
           <wp:inline distT="0" distB="0" distL="0" distR="0" wp14:anchorId="15E23E07" wp14:editId="5238EF6F">
             <wp:extent cx="6572250" cy="3632835"/>
@@ -3310,6 +3281,7 @@
           </w:rPr>
           <w:t>://</w:t>
         </w:r>
+        <w:proofErr w:type="spellStart"/>
         <w:r>
           <w:rPr>
             <w:rStyle w:val="Hyperlink"/>
@@ -3317,6 +3289,7 @@
           </w:rPr>
           <w:t>machinelearningforkids</w:t>
         </w:r>
+        <w:proofErr w:type="spellEnd"/>
         <w:r>
           <w:rPr>
             <w:rStyle w:val="Hyperlink"/>
@@ -3340,6 +3313,7 @@
           </w:rPr>
           <w:t>.</w:t>
         </w:r>
+        <w:proofErr w:type="spellStart"/>
         <w:r>
           <w:rPr>
             <w:rStyle w:val="Hyperlink"/>
@@ -3347,6 +3321,7 @@
           </w:rPr>
           <w:t>uk</w:t>
         </w:r>
+        <w:proofErr w:type="spellEnd"/>
         <w:r>
           <w:rPr>
             <w:rStyle w:val="Hyperlink"/>
@@ -14901,7 +14876,27 @@
                 <w:szCs w:val="32"/>
                 <w:lang w:val="el-GR"/>
               </w:rPr>
-              <w:t>Τρόπος μετάβα-σης στο σχολείο</w:t>
+              <w:t xml:space="preserve">Τρόπος </w:t>
+            </w:r>
+            <w:proofErr w:type="spellStart"/>
+            <w:r>
+              <w:rPr>
+                <w:b/>
+                <w:sz w:val="20"/>
+                <w:szCs w:val="32"/>
+                <w:lang w:val="el-GR"/>
+              </w:rPr>
+              <w:t>μετάβα-σης</w:t>
+            </w:r>
+            <w:proofErr w:type="spellEnd"/>
+            <w:r>
+              <w:rPr>
+                <w:b/>
+                <w:sz w:val="20"/>
+                <w:szCs w:val="32"/>
+                <w:lang w:val="el-GR"/>
+              </w:rPr>
+              <w:t xml:space="preserve"> στο σχολείο</w:t>
             </w:r>
           </w:p>
           <w:p>
@@ -22066,7 +22061,7 @@
         <w:rFonts w:ascii="Times New Roman" w:hAnsi="Times New Roman" w:cs="Times New Roman"/>
         <w:noProof/>
       </w:rPr>
-      <w:t>6 June 2021</w:t>
+      <w:t>29 August 2021</w:t>
     </w:r>
     <w:r>
       <w:rPr>

</xml_diff>